<commit_message>
data appendix half completed
</commit_message>
<xml_diff>
--- a/writing/datasetction.docx
+++ b/writing/datasetction.docx
@@ -5,12 +5,14 @@
     <w:p>
       <w:pPr>
         <w:rPr>
+          <w:rFonts w:ascii="Times New Roman" w:hAnsi="Times New Roman" w:cs="Times New Roman"/>
           <w:sz w:val="24"/>
           <w:szCs w:val="28"/>
         </w:rPr>
       </w:pPr>
       <w:r>
         <w:rPr>
+          <w:rFonts w:ascii="Times New Roman" w:hAnsi="Times New Roman" w:cs="Times New Roman"/>
           <w:sz w:val="24"/>
           <w:szCs w:val="28"/>
         </w:rPr>
@@ -20,6 +22,7 @@
     <w:p>
       <w:pPr>
         <w:rPr>
+          <w:rFonts w:ascii="Times New Roman" w:hAnsi="Times New Roman" w:cs="Times New Roman"/>
           <w:sz w:val="24"/>
           <w:szCs w:val="28"/>
         </w:rPr>
@@ -28,12 +31,14 @@
     <w:p>
       <w:pPr>
         <w:rPr>
+          <w:rFonts w:ascii="Times New Roman" w:hAnsi="Times New Roman" w:cs="Times New Roman"/>
           <w:sz w:val="24"/>
           <w:szCs w:val="28"/>
         </w:rPr>
       </w:pPr>
       <w:r>
         <w:rPr>
+          <w:rFonts w:ascii="Times New Roman" w:hAnsi="Times New Roman" w:cs="Times New Roman"/>
           <w:sz w:val="24"/>
           <w:szCs w:val="28"/>
         </w:rPr>
@@ -43,6 +48,7 @@
     <w:p>
       <w:pPr>
         <w:rPr>
+          <w:rFonts w:ascii="Times New Roman" w:hAnsi="Times New Roman" w:cs="Times New Roman"/>
           <w:sz w:val="24"/>
           <w:szCs w:val="28"/>
         </w:rPr>
@@ -51,20 +57,59 @@
     <w:p>
       <w:pPr>
         <w:rPr>
+          <w:rFonts w:ascii="Times New Roman" w:hAnsi="Times New Roman" w:cs="Times New Roman"/>
           <w:sz w:val="24"/>
           <w:szCs w:val="28"/>
         </w:rPr>
       </w:pPr>
       <w:r>
         <w:rPr>
-          <w:sz w:val="24"/>
-          <w:szCs w:val="28"/>
-        </w:rPr>
-        <w:t xml:space="preserve">First, international remittances paid and received are included, sourced from the same data as the explanatory variable described in the previous paragraph, with the data coverage also remaining consistent. Second, following Murodova (2018), education level is considered an important factor when examining the impact of international remittances on inequality. To account for this, we use school life expectancy at the tertiary education level, drawing from two datasets that separately cover expectancy for ISCED levels 1–3 and ISCED levels 5–8 (UNdata, 2016). ISCED levels 1–3 correspond to primary school through high school, while ISCED levels 5–8 </w:t>
+          <w:rFonts w:ascii="Times New Roman" w:hAnsi="Times New Roman" w:cs="Times New Roman"/>
+          <w:sz w:val="24"/>
+          <w:szCs w:val="28"/>
+        </w:rPr>
+        <w:t xml:space="preserve">First, international remittances paid and received are included, sourced from the same data as the explanatory variable described in the previous paragraph, with the data coverage also remaining consistent. Second, following </w:t>
+      </w:r>
+      <w:proofErr w:type="spellStart"/>
+      <w:r>
+        <w:rPr>
+          <w:rFonts w:ascii="Times New Roman" w:hAnsi="Times New Roman" w:cs="Times New Roman"/>
+          <w:sz w:val="24"/>
+          <w:szCs w:val="28"/>
+        </w:rPr>
+        <w:t>Murodova</w:t>
+      </w:r>
+      <w:proofErr w:type="spellEnd"/>
+      <w:r>
+        <w:rPr>
+          <w:rFonts w:ascii="Times New Roman" w:hAnsi="Times New Roman" w:cs="Times New Roman"/>
+          <w:sz w:val="24"/>
+          <w:szCs w:val="28"/>
+        </w:rPr>
+        <w:t xml:space="preserve"> (2018), education level is considered an important factor when examining the impact of international remittances on inequality. To account for this, we use school life expectancy at the tertiary education level, drawing from two datasets that separately cover expectancy for ISCED levels 1–3 and ISCED levels 5–8 (</w:t>
+      </w:r>
+      <w:proofErr w:type="spellStart"/>
+      <w:r>
+        <w:rPr>
+          <w:rFonts w:ascii="Times New Roman" w:hAnsi="Times New Roman" w:cs="Times New Roman"/>
+          <w:sz w:val="24"/>
+          <w:szCs w:val="28"/>
+        </w:rPr>
+        <w:t>UNdata</w:t>
+      </w:r>
+      <w:proofErr w:type="spellEnd"/>
+      <w:r>
+        <w:rPr>
+          <w:rFonts w:ascii="Times New Roman" w:hAnsi="Times New Roman" w:cs="Times New Roman"/>
+          <w:sz w:val="24"/>
+          <w:szCs w:val="28"/>
+        </w:rPr>
+        <w:t xml:space="preserve">, 2016). ISCED levels 1–3 correspond to primary school through high school, while ISCED levels 5–8 </w:t>
       </w:r>
       <w:proofErr w:type="gramStart"/>
       <w:r>
         <w:rPr>
+          <w:rFonts w:ascii="Times New Roman" w:hAnsi="Times New Roman" w:cs="Times New Roman"/>
           <w:sz w:val="24"/>
           <w:szCs w:val="28"/>
         </w:rPr>
@@ -73,6 +118,7 @@
       <w:proofErr w:type="gramEnd"/>
       <w:r>
         <w:rPr>
+          <w:rFonts w:ascii="Times New Roman" w:hAnsi="Times New Roman" w:cs="Times New Roman"/>
           <w:sz w:val="24"/>
           <w:szCs w:val="28"/>
         </w:rPr>
@@ -82,6 +128,7 @@
     <w:p>
       <w:pPr>
         <w:rPr>
+          <w:rFonts w:ascii="Times New Roman" w:hAnsi="Times New Roman" w:cs="Times New Roman"/>
           <w:sz w:val="24"/>
           <w:szCs w:val="28"/>
         </w:rPr>
@@ -90,12 +137,14 @@
     <w:p>
       <w:pPr>
         <w:rPr>
+          <w:rFonts w:ascii="Times New Roman" w:hAnsi="Times New Roman" w:cs="Times New Roman"/>
           <w:sz w:val="24"/>
           <w:szCs w:val="28"/>
         </w:rPr>
       </w:pPr>
       <w:r>
         <w:rPr>
+          <w:rFonts w:ascii="Times New Roman" w:hAnsi="Times New Roman" w:cs="Times New Roman"/>
           <w:sz w:val="24"/>
           <w:szCs w:val="28"/>
         </w:rPr>
@@ -105,6 +154,7 @@
     <w:p>
       <w:pPr>
         <w:rPr>
+          <w:rFonts w:ascii="Times New Roman" w:hAnsi="Times New Roman" w:cs="Times New Roman"/>
           <w:sz w:val="24"/>
           <w:szCs w:val="28"/>
         </w:rPr>
@@ -113,29 +163,29 @@
     <w:p>
       <w:pPr>
         <w:rPr>
-          <w:rFonts w:hint="eastAsia"/>
-          <w:sz w:val="24"/>
-          <w:szCs w:val="28"/>
+          <w:rFonts w:ascii="Times New Roman" w:hAnsi="Times New Roman" w:cs="Times New Roman"/>
         </w:rPr>
       </w:pPr>
       <w:r>
         <w:rPr>
-          <w:sz w:val="24"/>
-          <w:szCs w:val="28"/>
-        </w:rPr>
-        <w:t xml:space="preserve">It is important to note that all the datasets we use are incomplete. Therefore, our final research dataset is constructed as the intersection of all the aforementioned datasets, presented in a panel data format. In addition to data related to the economy, remittances, and inequality, we also retain information on each country's geographic region and income group to account for geographic and income-level factors, both sourced from the WIID Companion dataset from the </w:t>
-      </w:r>
-      <w:r>
-        <w:rPr>
+          <w:rFonts w:ascii="Times New Roman" w:hAnsi="Times New Roman" w:cs="Times New Roman"/>
+          <w:sz w:val="24"/>
+          <w:szCs w:val="28"/>
+        </w:rPr>
+        <w:t xml:space="preserve">It is important to note that all the datasets we use are incomplete. Therefore, our final research dataset is constructed as the intersection of all the aforementioned datasets, presented in a panel data format. In addition to data related to the economy, remittances, and inequality, we also retain information on each country's geographic region and income group to account for geographic and income-level factors, both sourced from the WIID Companion dataset from the United Nations </w:t>
+      </w:r>
+      <w:r>
+        <w:rPr>
+          <w:rFonts w:ascii="Times New Roman" w:hAnsi="Times New Roman" w:cs="Times New Roman"/>
           <w:sz w:val="24"/>
           <w:szCs w:val="28"/>
         </w:rPr>
         <w:lastRenderedPageBreak/>
-        <w:t>United Nations (2023). After processing and synthesis, the final dataset consists of 3</w:t>
-      </w:r>
-      <w:r>
-        <w:rPr>
-          <w:rFonts w:hint="eastAsia"/>
+        <w:t>(2023). After processing and synthesis, the final dataset consists of 3</w:t>
+      </w:r>
+      <w:r>
+        <w:rPr>
+          <w:rFonts w:ascii="Times New Roman" w:hAnsi="Times New Roman" w:cs="Times New Roman"/>
           <w:sz w:val="24"/>
           <w:szCs w:val="28"/>
         </w:rPr>
@@ -143,6 +193,7 @@
       </w:r>
       <w:r>
         <w:rPr>
+          <w:rFonts w:ascii="Times New Roman" w:hAnsi="Times New Roman" w:cs="Times New Roman"/>
           <w:sz w:val="24"/>
           <w:szCs w:val="28"/>
         </w:rPr>
@@ -150,7 +201,7 @@
       </w:r>
       <w:r>
         <w:rPr>
-          <w:rFonts w:hint="eastAsia"/>
+          <w:rFonts w:ascii="Times New Roman" w:hAnsi="Times New Roman" w:cs="Times New Roman"/>
           <w:sz w:val="24"/>
           <w:szCs w:val="28"/>
         </w:rPr>
@@ -158,6 +209,7 @@
       </w:r>
       <w:r>
         <w:rPr>
+          <w:rFonts w:ascii="Times New Roman" w:hAnsi="Times New Roman" w:cs="Times New Roman"/>
           <w:sz w:val="24"/>
           <w:szCs w:val="28"/>
         </w:rPr>
@@ -165,9 +217,113 @@
       </w:r>
       <w:r>
         <w:rPr>
-          <w:rFonts w:hint="eastAsia"/>
+          <w:rFonts w:ascii="Times New Roman" w:hAnsi="Times New Roman" w:cs="Times New Roman"/>
         </w:rPr>
         <w:t xml:space="preserve"> </w:t>
+      </w:r>
+    </w:p>
+    <w:p>
+      <w:pPr>
+        <w:rPr>
+          <w:rFonts w:ascii="Times New Roman" w:hAnsi="Times New Roman" w:cs="Times New Roman"/>
+        </w:rPr>
+      </w:pPr>
+    </w:p>
+    <w:p>
+      <w:pPr>
+        <w:rPr>
+          <w:rFonts w:ascii="Times New Roman" w:hAnsi="Times New Roman" w:cs="Times New Roman" w:hint="eastAsia"/>
+          <w:sz w:val="24"/>
+          <w:szCs w:val="28"/>
+        </w:rPr>
+      </w:pPr>
+      <w:r>
+        <w:rPr>
+          <w:rFonts w:ascii="Times New Roman" w:hAnsi="Times New Roman" w:cs="Times New Roman"/>
+          <w:sz w:val="24"/>
+          <w:szCs w:val="28"/>
+        </w:rPr>
+        <w:t>Most numbers in the descriptive statistics table make sense in terms of value, and there are no dummy variables. There is no variable with low variation, but many variables exhibit very high standard deviations. This can be explained by the significant differences in economic status across countries and time periods, reflecting the diverse levels of development, income distribution, and macroeconomic conditions in the dataset.</w:t>
+      </w:r>
+      <w:r>
+        <w:rPr>
+          <w:rFonts w:ascii="Times New Roman" w:hAnsi="Times New Roman" w:cs="Times New Roman" w:hint="eastAsia"/>
+          <w:sz w:val="24"/>
+          <w:szCs w:val="28"/>
+        </w:rPr>
+        <w:t xml:space="preserve"> </w:t>
+      </w:r>
+      <w:r>
+        <w:rPr>
+          <w:rFonts w:ascii="Times New Roman" w:hAnsi="Times New Roman" w:cs="Times New Roman"/>
+          <w:sz w:val="24"/>
+          <w:szCs w:val="28"/>
+        </w:rPr>
+        <w:t>To some extent, this also reflects the broad coverage of our dataset.</w:t>
+      </w:r>
+      <w:r>
+        <w:rPr>
+          <w:rFonts w:ascii="Times New Roman" w:hAnsi="Times New Roman" w:cs="Times New Roman" w:hint="eastAsia"/>
+          <w:sz w:val="24"/>
+          <w:szCs w:val="28"/>
+        </w:rPr>
+        <w:t xml:space="preserve"> One limitation of our dataset is there </w:t>
+      </w:r>
+      <w:r>
+        <w:rPr>
+          <w:rFonts w:ascii="Times New Roman" w:hAnsi="Times New Roman" w:cs="Times New Roman"/>
+          <w:sz w:val="24"/>
+          <w:szCs w:val="28"/>
+        </w:rPr>
+        <w:t>are</w:t>
+      </w:r>
+      <w:r>
+        <w:rPr>
+          <w:rFonts w:ascii="Times New Roman" w:hAnsi="Times New Roman" w:cs="Times New Roman" w:hint="eastAsia"/>
+          <w:sz w:val="24"/>
+          <w:szCs w:val="28"/>
+        </w:rPr>
+        <w:t xml:space="preserve"> more observations in recent years compared to earlier times due to the </w:t>
+      </w:r>
+      <w:r>
+        <w:rPr>
+          <w:rFonts w:ascii="Times New Roman" w:hAnsi="Times New Roman" w:cs="Times New Roman"/>
+          <w:sz w:val="24"/>
+          <w:szCs w:val="28"/>
+        </w:rPr>
+        <w:t>incomplete</w:t>
+      </w:r>
+      <w:r>
+        <w:rPr>
+          <w:rFonts w:ascii="Times New Roman" w:hAnsi="Times New Roman" w:cs="Times New Roman" w:hint="eastAsia"/>
+          <w:sz w:val="24"/>
+          <w:szCs w:val="28"/>
+        </w:rPr>
+        <w:t xml:space="preserve">ness of our data in </w:t>
+      </w:r>
+      <w:r>
+        <w:rPr>
+          <w:rFonts w:ascii="Times New Roman" w:hAnsi="Times New Roman" w:cs="Times New Roman"/>
+          <w:sz w:val="24"/>
+          <w:szCs w:val="28"/>
+        </w:rPr>
+        <w:t>earlier</w:t>
+      </w:r>
+      <w:r>
+        <w:rPr>
+          <w:rFonts w:ascii="Times New Roman" w:hAnsi="Times New Roman" w:cs="Times New Roman" w:hint="eastAsia"/>
+          <w:sz w:val="24"/>
+          <w:szCs w:val="28"/>
+        </w:rPr>
+        <w:t xml:space="preserve"> periods. </w:t>
+      </w:r>
+      <w:r>
+        <w:rPr>
+          <w:rFonts w:ascii="Times New Roman" w:hAnsi="Times New Roman" w:cs="Times New Roman"/>
+          <w:sz w:val="24"/>
+          <w:szCs w:val="28"/>
+        </w:rPr>
+        <w:t>One limitation of our dataset is the uneven distribution of observations over time, with more data available in recent years due to incomplete coverage in earlier periods. This may limit the representativeness of our results for earlier years, making it particularly challenging to account for yearly fixed effects.</w:t>
       </w:r>
     </w:p>
     <w:sectPr>

</xml_diff>

<commit_message>
draft of method section completed
</commit_message>
<xml_diff>
--- a/writing/datasetction.docx
+++ b/writing/datasetction.docx
@@ -172,7 +172,39 @@
           <w:sz w:val="24"/>
           <w:szCs w:val="28"/>
         </w:rPr>
-        <w:t xml:space="preserve">It is important to note that all the datasets we use are incomplete. Therefore, our final research dataset is constructed as the intersection of all the aforementioned datasets, presented in a panel data format. In addition to data related to the economy, remittances, and inequality, we also retain information on each country's geographic region and income group to account for geographic and income-level factors, both sourced from the WIID Companion dataset from the United Nations </w:t>
+        <w:t xml:space="preserve">It is important to note that all the datasets we use are incomplete. Therefore, our final research dataset is constructed as the intersection of all the aforementioned datasets, </w:t>
+      </w:r>
+      <w:r>
+        <w:rPr>
+          <w:rFonts w:ascii="Times New Roman" w:hAnsi="Times New Roman" w:cs="Times New Roman"/>
+          <w:sz w:val="24"/>
+          <w:szCs w:val="28"/>
+        </w:rPr>
+        <w:t xml:space="preserve">and </w:t>
+      </w:r>
+      <w:r>
+        <w:rPr>
+          <w:rFonts w:ascii="Times New Roman" w:hAnsi="Times New Roman" w:cs="Times New Roman" w:hint="eastAsia"/>
+          <w:sz w:val="24"/>
+          <w:szCs w:val="28"/>
+        </w:rPr>
+        <w:t xml:space="preserve">transformed </w:t>
+      </w:r>
+      <w:r>
+        <w:rPr>
+          <w:rFonts w:ascii="Times New Roman" w:hAnsi="Times New Roman" w:cs="Times New Roman"/>
+          <w:sz w:val="24"/>
+          <w:szCs w:val="28"/>
+        </w:rPr>
+        <w:t>into</w:t>
+      </w:r>
+      <w:r>
+        <w:rPr>
+          <w:rFonts w:ascii="Times New Roman" w:hAnsi="Times New Roman" w:cs="Times New Roman"/>
+          <w:sz w:val="24"/>
+          <w:szCs w:val="28"/>
+        </w:rPr>
+        <w:t xml:space="preserve"> a panel data format. In addition to data related to the economy, remittances, and inequality, we also retain information on each country's geographic region and income group to account for geographic and income-level factors, both sourced from the WIID Companion dataset from the </w:t>
       </w:r>
       <w:r>
         <w:rPr>
@@ -181,7 +213,7 @@
           <w:szCs w:val="28"/>
         </w:rPr>
         <w:lastRenderedPageBreak/>
-        <w:t>(2023). After processing and synthesis, the final dataset consists of 3</w:t>
+        <w:t>United Nations (2023). After processing and synthesis, the final dataset consists of 3</w:t>
       </w:r>
       <w:r>
         <w:rPr>
@@ -232,7 +264,7 @@
     <w:p>
       <w:pPr>
         <w:rPr>
-          <w:rFonts w:ascii="Times New Roman" w:hAnsi="Times New Roman" w:cs="Times New Roman" w:hint="eastAsia"/>
+          <w:rFonts w:ascii="Times New Roman" w:hAnsi="Times New Roman" w:cs="Times New Roman"/>
           <w:sz w:val="24"/>
           <w:szCs w:val="28"/>
         </w:rPr>
@@ -977,6 +1009,7 @@
   <w:style w:type="character" w:default="1" w:styleId="a0">
     <w:name w:val="Default Paragraph Font"/>
     <w:uiPriority w:val="1"/>
+    <w:semiHidden/>
     <w:unhideWhenUsed/>
   </w:style>
   <w:style w:type="table" w:default="1" w:styleId="a1">

</xml_diff>